<commit_message>
Added wireframes screens and mockups screens. Added 'Mockups' document.
</commit_message>
<xml_diff>
--- a/documentation/(4) Wireframes, Moqups, Prototype/Wireframes.docx
+++ b/documentation/(4) Wireframes, Moqups, Prototype/Wireframes.docx
@@ -50,15 +50,7 @@
           <w:szCs w:val="28"/>
           <w:lang w:val="en-US"/>
         </w:rPr>
-        <w:t>:</w:t>
-      </w:r>
-      <w:r>
-        <w:rPr>
-          <w:rFonts w:ascii="Times New Roman" w:hAnsi="Times New Roman" w:cs="Times New Roman"/>
-          <w:sz w:val="28"/>
-          <w:szCs w:val="28"/>
-        </w:rPr>
-        <w:t xml:space="preserve"> </w:t>
+        <w:t xml:space="preserve">: </w:t>
       </w:r>
       <w:hyperlink r:id="rId4" w:history="1">
         <w:r>
@@ -67,6 +59,7 @@
             <w:rFonts w:ascii="Times New Roman" w:hAnsi="Times New Roman" w:cs="Times New Roman"/>
             <w:sz w:val="28"/>
             <w:szCs w:val="28"/>
+            <w:lang w:val="en-US"/>
           </w:rPr>
           <w:t>https://balsamiq.cloud/s1c3km/p466ua0</w:t>
         </w:r>
@@ -91,6 +84,7 @@
           <w:rFonts w:ascii="Times New Roman" w:hAnsi="Times New Roman" w:cs="Times New Roman"/>
           <w:sz w:val="28"/>
           <w:szCs w:val="28"/>
+          <w:lang w:val="en-US"/>
         </w:rPr>
       </w:pPr>
       <w:r>
@@ -178,17 +172,19 @@
           <w:rFonts w:ascii="Times New Roman" w:hAnsi="Times New Roman" w:cs="Times New Roman"/>
           <w:sz w:val="28"/>
           <w:szCs w:val="28"/>
-        </w:rPr>
-      </w:pPr>
-    </w:p>
-    <w:p>
-      <w:pPr>
-        <w:spacing w:after="0"/>
-        <w:jc w:val="center"/>
-        <w:rPr>
-          <w:rFonts w:ascii="Times New Roman" w:hAnsi="Times New Roman" w:cs="Times New Roman"/>
-          <w:sz w:val="28"/>
-          <w:szCs w:val="28"/>
+          <w:lang w:val="en-US"/>
+        </w:rPr>
+      </w:pPr>
+    </w:p>
+    <w:p>
+      <w:pPr>
+        <w:spacing w:after="0"/>
+        <w:jc w:val="center"/>
+        <w:rPr>
+          <w:rFonts w:ascii="Times New Roman" w:hAnsi="Times New Roman" w:cs="Times New Roman"/>
+          <w:sz w:val="28"/>
+          <w:szCs w:val="28"/>
+          <w:lang w:val="en-US"/>
         </w:rPr>
       </w:pPr>
       <w:r>
@@ -278,6 +274,7 @@
           <w:rFonts w:ascii="Times New Roman" w:hAnsi="Times New Roman" w:cs="Times New Roman"/>
           <w:sz w:val="28"/>
           <w:szCs w:val="28"/>
+          <w:lang w:val="en-US"/>
         </w:rPr>
       </w:pPr>
       <w:r>
@@ -380,6 +377,7 @@
           <w:rFonts w:ascii="Times New Roman" w:hAnsi="Times New Roman" w:cs="Times New Roman"/>
           <w:sz w:val="28"/>
           <w:szCs w:val="28"/>
+          <w:lang w:val="en-US"/>
         </w:rPr>
       </w:pPr>
       <w:r>
@@ -448,63 +446,28 @@
           <w:rFonts w:ascii="Times New Roman" w:hAnsi="Times New Roman" w:cs="Times New Roman"/>
           <w:sz w:val="28"/>
           <w:szCs w:val="28"/>
-        </w:rPr>
-      </w:pPr>
-      <w:proofErr w:type="spellStart"/>
-      <w:r>
-        <w:rPr>
-          <w:rFonts w:ascii="Times New Roman" w:hAnsi="Times New Roman" w:cs="Times New Roman"/>
-          <w:sz w:val="28"/>
-          <w:szCs w:val="28"/>
-        </w:rPr>
-        <w:t>Hotel</w:t>
-      </w:r>
-      <w:proofErr w:type="spellEnd"/>
-      <w:r>
-        <w:rPr>
-          <w:rFonts w:ascii="Times New Roman" w:hAnsi="Times New Roman" w:cs="Times New Roman"/>
-          <w:sz w:val="28"/>
-          <w:szCs w:val="28"/>
-        </w:rPr>
-        <w:t xml:space="preserve"> </w:t>
-      </w:r>
-      <w:proofErr w:type="spellStart"/>
-      <w:r>
-        <w:rPr>
-          <w:rFonts w:ascii="Times New Roman" w:hAnsi="Times New Roman" w:cs="Times New Roman"/>
-          <w:sz w:val="28"/>
-          <w:szCs w:val="28"/>
-        </w:rPr>
-        <w:t>description</w:t>
-      </w:r>
-      <w:proofErr w:type="spellEnd"/>
-      <w:r>
-        <w:rPr>
-          <w:rFonts w:ascii="Times New Roman" w:hAnsi="Times New Roman" w:cs="Times New Roman"/>
-          <w:sz w:val="28"/>
-          <w:szCs w:val="28"/>
-        </w:rPr>
-        <w:t xml:space="preserve"> </w:t>
-      </w:r>
-      <w:proofErr w:type="spellStart"/>
-      <w:r>
-        <w:rPr>
-          <w:rFonts w:ascii="Times New Roman" w:hAnsi="Times New Roman" w:cs="Times New Roman"/>
-          <w:sz w:val="28"/>
-          <w:szCs w:val="28"/>
-        </w:rPr>
-        <w:t>popup</w:t>
-      </w:r>
-      <w:proofErr w:type="spellEnd"/>
-    </w:p>
-    <w:p>
-      <w:pPr>
-        <w:spacing w:after="0"/>
-        <w:jc w:val="center"/>
-        <w:rPr>
-          <w:rFonts w:ascii="Times New Roman" w:hAnsi="Times New Roman" w:cs="Times New Roman"/>
-          <w:sz w:val="28"/>
-          <w:szCs w:val="28"/>
+          <w:lang w:val="en-US"/>
+        </w:rPr>
+      </w:pPr>
+      <w:r>
+        <w:rPr>
+          <w:rFonts w:ascii="Times New Roman" w:hAnsi="Times New Roman" w:cs="Times New Roman"/>
+          <w:sz w:val="28"/>
+          <w:szCs w:val="28"/>
+          <w:lang w:val="en-US"/>
+        </w:rPr>
+        <w:t>Hotel description popup</w:t>
+      </w:r>
+    </w:p>
+    <w:p>
+      <w:pPr>
+        <w:spacing w:after="0"/>
+        <w:jc w:val="center"/>
+        <w:rPr>
+          <w:rFonts w:ascii="Times New Roman" w:hAnsi="Times New Roman" w:cs="Times New Roman"/>
+          <w:sz w:val="28"/>
+          <w:szCs w:val="28"/>
+          <w:lang w:val="en-US"/>
         </w:rPr>
       </w:pPr>
       <w:r>
@@ -518,8 +481,8 @@
         <w:lastRenderedPageBreak/>
         <w:drawing>
           <wp:inline distT="0" distB="0" distL="0" distR="0">
-            <wp:extent cx="3506614" cy="3953238"/>
-            <wp:effectExtent l="0" t="0" r="0" b="9525"/>
+            <wp:extent cx="3228975" cy="3640237"/>
+            <wp:effectExtent l="0" t="0" r="0" b="0"/>
             <wp:docPr id="7" name="Picture 7" descr="C:\Users\ulyana.kozub\Desktop\(4) Project UI design\Wireframes\Flights descriprion popup.PNG"/>
             <wp:cNvGraphicFramePr>
               <a:graphicFrameLocks xmlns:a="http://schemas.openxmlformats.org/drawingml/2006/main" noChangeAspect="1"/>
@@ -549,7 +512,7 @@
                   <pic:spPr bwMode="auto">
                     <a:xfrm>
                       <a:off x="0" y="0"/>
-                      <a:ext cx="3519442" cy="3967700"/>
+                      <a:ext cx="3247939" cy="3661616"/>
                     </a:xfrm>
                     <a:prstGeom prst="rect">
                       <a:avLst/>
@@ -570,6 +533,7 @@
           <w:rFonts w:ascii="Times New Roman" w:hAnsi="Times New Roman" w:cs="Times New Roman"/>
           <w:sz w:val="28"/>
           <w:szCs w:val="28"/>
+          <w:lang w:val="en-US"/>
         </w:rPr>
         <w:t xml:space="preserve"> </w:t>
       </w:r>
@@ -582,16 +546,27 @@
           <w:rFonts w:ascii="Times New Roman" w:hAnsi="Times New Roman" w:cs="Times New Roman"/>
           <w:sz w:val="28"/>
           <w:szCs w:val="28"/>
-        </w:rPr>
-      </w:pPr>
+          <w:lang w:val="en-US"/>
+        </w:rPr>
+      </w:pPr>
+      <w:r>
+        <w:rPr>
+          <w:rFonts w:ascii="Times New Roman" w:hAnsi="Times New Roman" w:cs="Times New Roman"/>
+          <w:sz w:val="28"/>
+          <w:szCs w:val="28"/>
+          <w:lang w:val="en-US"/>
+        </w:rPr>
+        <w:t xml:space="preserve">Flights </w:t>
+      </w:r>
       <w:proofErr w:type="spellStart"/>
       <w:r>
         <w:rPr>
           <w:rFonts w:ascii="Times New Roman" w:hAnsi="Times New Roman" w:cs="Times New Roman"/>
           <w:sz w:val="28"/>
           <w:szCs w:val="28"/>
-        </w:rPr>
-        <w:t>Flights</w:t>
+          <w:lang w:val="en-US"/>
+        </w:rPr>
+        <w:t>descriprion</w:t>
       </w:r>
       <w:proofErr w:type="spellEnd"/>
       <w:r>
@@ -599,68 +574,44 @@
           <w:rFonts w:ascii="Times New Roman" w:hAnsi="Times New Roman" w:cs="Times New Roman"/>
           <w:sz w:val="28"/>
           <w:szCs w:val="28"/>
-        </w:rPr>
-        <w:t xml:space="preserve"> </w:t>
-      </w:r>
-      <w:proofErr w:type="spellStart"/>
-      <w:r>
-        <w:rPr>
-          <w:rFonts w:ascii="Times New Roman" w:hAnsi="Times New Roman" w:cs="Times New Roman"/>
-          <w:sz w:val="28"/>
-          <w:szCs w:val="28"/>
-        </w:rPr>
-        <w:t>descriprion</w:t>
-      </w:r>
-      <w:proofErr w:type="spellEnd"/>
-      <w:r>
-        <w:rPr>
-          <w:rFonts w:ascii="Times New Roman" w:hAnsi="Times New Roman" w:cs="Times New Roman"/>
-          <w:sz w:val="28"/>
-          <w:szCs w:val="28"/>
-        </w:rPr>
-        <w:t xml:space="preserve"> </w:t>
-      </w:r>
-      <w:proofErr w:type="spellStart"/>
-      <w:r>
-        <w:rPr>
-          <w:rFonts w:ascii="Times New Roman" w:hAnsi="Times New Roman" w:cs="Times New Roman"/>
-          <w:sz w:val="28"/>
-          <w:szCs w:val="28"/>
-        </w:rPr>
-        <w:t>popup</w:t>
-      </w:r>
-      <w:proofErr w:type="spellEnd"/>
-    </w:p>
-    <w:p>
-      <w:pPr>
-        <w:spacing w:after="0"/>
-        <w:jc w:val="center"/>
-        <w:rPr>
-          <w:rFonts w:ascii="Times New Roman" w:hAnsi="Times New Roman" w:cs="Times New Roman"/>
-          <w:sz w:val="28"/>
-          <w:szCs w:val="28"/>
-        </w:rPr>
-      </w:pPr>
-    </w:p>
-    <w:p>
-      <w:pPr>
-        <w:spacing w:after="0"/>
-        <w:jc w:val="center"/>
-        <w:rPr>
-          <w:rFonts w:ascii="Times New Roman" w:hAnsi="Times New Roman" w:cs="Times New Roman"/>
-          <w:sz w:val="28"/>
-          <w:szCs w:val="28"/>
-        </w:rPr>
-      </w:pPr>
-    </w:p>
-    <w:p>
-      <w:pPr>
-        <w:spacing w:after="0"/>
-        <w:jc w:val="center"/>
-        <w:rPr>
-          <w:rFonts w:ascii="Times New Roman" w:hAnsi="Times New Roman" w:cs="Times New Roman"/>
-          <w:sz w:val="28"/>
-          <w:szCs w:val="28"/>
+          <w:lang w:val="en-US"/>
+        </w:rPr>
+        <w:t xml:space="preserve"> popup</w:t>
+      </w:r>
+    </w:p>
+    <w:p>
+      <w:pPr>
+        <w:spacing w:after="0"/>
+        <w:jc w:val="center"/>
+        <w:rPr>
+          <w:rFonts w:ascii="Times New Roman" w:hAnsi="Times New Roman" w:cs="Times New Roman"/>
+          <w:sz w:val="28"/>
+          <w:szCs w:val="28"/>
+          <w:lang w:val="en-US"/>
+        </w:rPr>
+      </w:pPr>
+    </w:p>
+    <w:p>
+      <w:pPr>
+        <w:spacing w:after="0"/>
+        <w:jc w:val="center"/>
+        <w:rPr>
+          <w:rFonts w:ascii="Times New Roman" w:hAnsi="Times New Roman" w:cs="Times New Roman"/>
+          <w:sz w:val="28"/>
+          <w:szCs w:val="28"/>
+          <w:lang w:val="en-US"/>
+        </w:rPr>
+      </w:pPr>
+    </w:p>
+    <w:p>
+      <w:pPr>
+        <w:spacing w:after="0"/>
+        <w:jc w:val="center"/>
+        <w:rPr>
+          <w:rFonts w:ascii="Times New Roman" w:hAnsi="Times New Roman" w:cs="Times New Roman"/>
+          <w:sz w:val="28"/>
+          <w:szCs w:val="28"/>
+          <w:lang w:val="en-US"/>
         </w:rPr>
       </w:pPr>
       <w:r>
@@ -739,28 +690,41 @@
           <w:szCs w:val="28"/>
           <w:lang w:val="en-US"/>
         </w:rPr>
+        <w:t>Customer cabinet page</w:t>
+      </w:r>
+    </w:p>
+    <w:p>
+      <w:pPr>
+        <w:spacing w:after="0"/>
+        <w:jc w:val="center"/>
+        <w:rPr>
+          <w:rFonts w:ascii="Times New Roman" w:hAnsi="Times New Roman" w:cs="Times New Roman"/>
+          <w:sz w:val="28"/>
+          <w:szCs w:val="28"/>
+          <w:lang w:val="en-US"/>
+        </w:rPr>
+      </w:pPr>
+    </w:p>
+    <w:p>
+      <w:pPr>
+        <w:spacing w:after="0"/>
+        <w:jc w:val="center"/>
+        <w:rPr>
+          <w:rFonts w:ascii="Times New Roman" w:hAnsi="Times New Roman" w:cs="Times New Roman"/>
+          <w:sz w:val="28"/>
+          <w:szCs w:val="28"/>
+          <w:lang w:val="en-US"/>
+        </w:rPr>
+      </w:pPr>
+      <w:r>
+        <w:rPr>
+          <w:rFonts w:ascii="Times New Roman" w:hAnsi="Times New Roman" w:cs="Times New Roman"/>
+          <w:noProof/>
+          <w:sz w:val="28"/>
+          <w:szCs w:val="28"/>
+          <w:lang w:val="en-US"/>
+        </w:rPr>
         <w:lastRenderedPageBreak/>
-        <w:t>Customer cabinet page</w:t>
-      </w:r>
-    </w:p>
-    <w:p>
-      <w:pPr>
-        <w:spacing w:after="0"/>
-        <w:jc w:val="center"/>
-        <w:rPr>
-          <w:rFonts w:ascii="Times New Roman" w:hAnsi="Times New Roman" w:cs="Times New Roman"/>
-          <w:sz w:val="28"/>
-          <w:szCs w:val="28"/>
-        </w:rPr>
-      </w:pPr>
-      <w:r>
-        <w:rPr>
-          <w:rFonts w:ascii="Times New Roman" w:hAnsi="Times New Roman" w:cs="Times New Roman"/>
-          <w:noProof/>
-          <w:sz w:val="28"/>
-          <w:szCs w:val="28"/>
-          <w:lang w:val="en-US"/>
-        </w:rPr>
         <w:drawing>
           <wp:inline distT="0" distB="0" distL="0" distR="0">
             <wp:extent cx="5847907" cy="3299114"/>
@@ -852,6 +816,7 @@
           <w:rFonts w:ascii="Times New Roman" w:hAnsi="Times New Roman" w:cs="Times New Roman"/>
           <w:sz w:val="28"/>
           <w:szCs w:val="28"/>
+          <w:lang w:val="en-US"/>
         </w:rPr>
       </w:pPr>
       <w:r>
@@ -911,74 +876,37 @@
           </wp:inline>
         </w:drawing>
       </w:r>
-      <w:bookmarkStart w:id="0" w:name="_GoBack"/>
-      <w:bookmarkEnd w:id="0"/>
-    </w:p>
-    <w:p>
-      <w:pPr>
-        <w:spacing w:after="0"/>
-        <w:jc w:val="center"/>
-        <w:rPr>
-          <w:rFonts w:ascii="Times New Roman" w:hAnsi="Times New Roman" w:cs="Times New Roman"/>
-          <w:sz w:val="28"/>
-          <w:szCs w:val="28"/>
-        </w:rPr>
-      </w:pPr>
-      <w:proofErr w:type="spellStart"/>
-      <w:r>
-        <w:rPr>
-          <w:rFonts w:ascii="Times New Roman" w:hAnsi="Times New Roman" w:cs="Times New Roman"/>
-          <w:sz w:val="28"/>
-          <w:szCs w:val="28"/>
-        </w:rPr>
-        <w:t>Edit</w:t>
-      </w:r>
-      <w:proofErr w:type="spellEnd"/>
-      <w:r>
-        <w:rPr>
-          <w:rFonts w:ascii="Times New Roman" w:hAnsi="Times New Roman" w:cs="Times New Roman"/>
-          <w:sz w:val="28"/>
-          <w:szCs w:val="28"/>
-        </w:rPr>
-        <w:t xml:space="preserve"> </w:t>
-      </w:r>
-      <w:proofErr w:type="spellStart"/>
-      <w:r>
-        <w:rPr>
-          <w:rFonts w:ascii="Times New Roman" w:hAnsi="Times New Roman" w:cs="Times New Roman"/>
-          <w:sz w:val="28"/>
-          <w:szCs w:val="28"/>
-        </w:rPr>
-        <w:t>hotel</w:t>
-      </w:r>
-      <w:proofErr w:type="spellEnd"/>
-      <w:r>
-        <w:rPr>
-          <w:rFonts w:ascii="Times New Roman" w:hAnsi="Times New Roman" w:cs="Times New Roman"/>
-          <w:sz w:val="28"/>
-          <w:szCs w:val="28"/>
-        </w:rPr>
-        <w:t xml:space="preserve"> </w:t>
-      </w:r>
-      <w:proofErr w:type="spellStart"/>
-      <w:r>
-        <w:rPr>
-          <w:rFonts w:ascii="Times New Roman" w:hAnsi="Times New Roman" w:cs="Times New Roman"/>
-          <w:sz w:val="28"/>
-          <w:szCs w:val="28"/>
-        </w:rPr>
-        <w:t>popup</w:t>
-      </w:r>
-      <w:proofErr w:type="spellEnd"/>
-    </w:p>
-    <w:p>
-      <w:pPr>
-        <w:spacing w:after="0"/>
-        <w:jc w:val="center"/>
-        <w:rPr>
-          <w:rFonts w:ascii="Times New Roman" w:hAnsi="Times New Roman" w:cs="Times New Roman"/>
-          <w:sz w:val="28"/>
-          <w:szCs w:val="28"/>
+    </w:p>
+    <w:p>
+      <w:pPr>
+        <w:spacing w:after="0"/>
+        <w:jc w:val="center"/>
+        <w:rPr>
+          <w:rFonts w:ascii="Times New Roman" w:hAnsi="Times New Roman" w:cs="Times New Roman"/>
+          <w:sz w:val="28"/>
+          <w:szCs w:val="28"/>
+          <w:lang w:val="en-US"/>
+        </w:rPr>
+      </w:pPr>
+      <w:r>
+        <w:rPr>
+          <w:rFonts w:ascii="Times New Roman" w:hAnsi="Times New Roman" w:cs="Times New Roman"/>
+          <w:sz w:val="28"/>
+          <w:szCs w:val="28"/>
+          <w:lang w:val="en-US"/>
+        </w:rPr>
+        <w:t>Edit hotel popup</w:t>
+      </w:r>
+    </w:p>
+    <w:p>
+      <w:pPr>
+        <w:spacing w:after="0"/>
+        <w:jc w:val="center"/>
+        <w:rPr>
+          <w:rFonts w:ascii="Times New Roman" w:hAnsi="Times New Roman" w:cs="Times New Roman"/>
+          <w:sz w:val="28"/>
+          <w:szCs w:val="28"/>
+          <w:lang w:val="en-US"/>
         </w:rPr>
       </w:pPr>
       <w:r>
@@ -1069,7 +997,18 @@
           <w:szCs w:val="28"/>
           <w:lang w:val="en-US"/>
         </w:rPr>
-        <w:t xml:space="preserve"> page</w:t>
+        <w:t xml:space="preserve"> pag</w:t>
+      </w:r>
+      <w:bookmarkStart w:id="0" w:name="_GoBack"/>
+      <w:bookmarkEnd w:id="0"/>
+      <w:r>
+        <w:rPr>
+          <w:rFonts w:ascii="Times New Roman" w:hAnsi="Times New Roman" w:cs="Times New Roman"/>
+          <w:sz w:val="28"/>
+          <w:szCs w:val="28"/>
+          <w:lang w:val="en-US"/>
+        </w:rPr>
+        <w:t>e</w:t>
       </w:r>
     </w:p>
     <w:sectPr>

</xml_diff>